<commit_message>
feat: finalize lab 3 report with independent work
</commit_message>
<xml_diff>
--- a/labs/lab03/report/report.docx
+++ b/labs/lab03/report/report.docx
@@ -2,22 +2,22 @@
 <file path=word/document.xml><?xml version="1.0" encoding="utf-8"?>
 <w:document xmlns:w="http://schemas.openxmlformats.org/wordprocessingml/2006/main" xmlns:m="http://schemas.openxmlformats.org/officeDocument/2006/math" xmlns:r="http://schemas.openxmlformats.org/officeDocument/2006/relationships" xmlns:o="urn:schemas-microsoft-com:office:office" xmlns:v="urn:schemas-microsoft-com:vml" xmlns:w10="urn:schemas-microsoft-com:office:word" xmlns:a="http://schemas.openxmlformats.org/drawingml/2006/main" xmlns:pic="http://schemas.openxmlformats.org/drawingml/2006/picture" xmlns:wp="http://schemas.openxmlformats.org/drawingml/2006/wordprocessingDrawing">
   <w:body>
-    <w:bookmarkStart w:id="25" w:name="X48b3a7e173fcdb80048b7986481279837cc1330"/>
+    <w:bookmarkStart w:id="24" w:name="самостоятельная-работа"/>
     <w:p>
       <w:pPr>
-        <w:pStyle w:val="Heading1"/>
-      </w:pPr>
-      <w:r>
-        <w:t xml:space="preserve">Лабораторная работа №3. Язык разметки Markdown</w:t>
+        <w:pStyle w:val="Heading2"/>
+      </w:pPr>
+      <w:r>
+        <w:t xml:space="preserve">Самостоятельная работа</w:t>
       </w:r>
     </w:p>
-    <w:bookmarkStart w:id="20" w:name="цель-работы"/>
+    <w:bookmarkStart w:id="20" w:name="X2b76cdddf461f3b4b7f3fbc54476f8bd2e7fb5e"/>
     <w:p>
       <w:pPr>
-        <w:pStyle w:val="Heading2"/>
-      </w:pPr>
-      <w:r>
-        <w:t xml:space="preserve">Цель работы</w:t>
+        <w:pStyle w:val="Heading3"/>
+      </w:pPr>
+      <w:r>
+        <w:t xml:space="preserve">1. Отчёт по лабораторной работе №2 в Markdown</w:t>
       </w:r>
     </w:p>
     <w:p>
@@ -25,109 +25,15 @@
         <w:pStyle w:val="FirstParagraph"/>
       </w:pPr>
       <w:r>
-        <w:t xml:space="preserve">Освоить процедуру оформления отчётов с помощью легковесного языка разметки Markdown.</w:t>
-      </w:r>
-    </w:p>
-    <w:bookmarkEnd w:id="20"/>
-    <w:bookmarkStart w:id="21" w:name="задание"/>
-    <w:p>
-      <w:pPr>
-        <w:pStyle w:val="Heading2"/>
-      </w:pPr>
-      <w:r>
-        <w:t xml:space="preserve">Задание</w:t>
+        <w:t xml:space="preserve">В рамках самостоятельной работы был создан отчёт по лабораторной работе №2 в формате Markdown. Отчёт включает в себя все необходимые разделы: цель работы, теоретическое введение, выполнение работы, выводы. Отчёт был скомпилирован в форматы PDF и DOCX с помощью инструмента Quarto.</w:t>
       </w:r>
     </w:p>
     <w:p>
       <w:pPr>
-        <w:pStyle w:val="Compact"/>
-        <w:numPr>
-          <w:ilvl w:val="0"/>
-          <w:numId w:val="1001"/>
-        </w:numPr>
-      </w:pPr>
-      <w:r>
-        <w:t xml:space="preserve">Изучить базовый синтаксис Markdown.</w:t>
-      </w:r>
-    </w:p>
-    <w:p>
-      <w:pPr>
-        <w:pStyle w:val="Compact"/>
-        <w:numPr>
-          <w:ilvl w:val="0"/>
-          <w:numId w:val="1001"/>
-        </w:numPr>
-      </w:pPr>
-      <w:r>
-        <w:t xml:space="preserve">Создать отчёт в формате Markdown.</w:t>
-      </w:r>
-    </w:p>
-    <w:p>
-      <w:pPr>
-        <w:pStyle w:val="Compact"/>
-        <w:numPr>
-          <w:ilvl w:val="0"/>
-          <w:numId w:val="1001"/>
-        </w:numPr>
-      </w:pPr>
-      <w:r>
-        <w:t xml:space="preserve">Скомпилировать отчёт в форматы PDF и DOCX с помощью Quarto.</w:t>
-      </w:r>
-    </w:p>
-    <w:p>
-      <w:pPr>
-        <w:pStyle w:val="Compact"/>
-        <w:numPr>
-          <w:ilvl w:val="0"/>
-          <w:numId w:val="1001"/>
-        </w:numPr>
-      </w:pPr>
-      <w:r>
-        <w:t xml:space="preserve">Загрузить результаты на GitHub.</w:t>
-      </w:r>
-    </w:p>
-    <w:bookmarkEnd w:id="21"/>
-    <w:bookmarkStart w:id="24" w:name="теоретическое-введение"/>
-    <w:p>
-      <w:pPr>
-        <w:pStyle w:val="Heading2"/>
-      </w:pPr>
-      <w:r>
-        <w:t xml:space="preserve">Теоретическое введение</w:t>
-      </w:r>
-    </w:p>
-    <w:p>
-      <w:pPr>
-        <w:pStyle w:val="FirstParagraph"/>
-      </w:pPr>
-      <w:r>
-        <w:t xml:space="preserve">Markdown — это легковесный язык разметки, позволяющий форматировать текст с помощью простых символов. Он используется для создания документов, которые можно легко преобразовать в HTML, PDF, DOCX и другие форматы.</w:t>
-      </w:r>
-    </w:p>
-    <w:bookmarkStart w:id="23" w:name="базовые-элементы-синтаксиса"/>
-    <w:p>
-      <w:pPr>
-        <w:pStyle w:val="Heading3"/>
-      </w:pPr>
-      <w:r>
-        <w:t xml:space="preserve">Базовые элементы синтаксиса</w:t>
-      </w:r>
-    </w:p>
-    <w:bookmarkStart w:id="22" w:name="заголовки"/>
-    <w:p>
-      <w:pPr>
-        <w:pStyle w:val="Heading4"/>
-      </w:pPr>
-      <w:r>
-        <w:t xml:space="preserve">Заголовки</w:t>
-      </w:r>
-    </w:p>
-    <w:p>
-      <w:pPr>
-        <w:pStyle w:val="FirstParagraph"/>
-      </w:pPr>
-      <w:r>
-        <w:t xml:space="preserve">Уровни заголовков задаются количеством символов</w:t>
+        <w:pStyle w:val="BodyText"/>
+      </w:pPr>
+      <w:r>
+        <w:t xml:space="preserve">Все файлы отчёта (исходный файл</w:t>
       </w:r>
       <w:r>
         <w:t xml:space="preserve"> </w:t>
@@ -136,40 +42,97 @@
         <w:rPr>
           <w:rStyle w:val="VerbatimChar"/>
         </w:rPr>
-        <w:t xml:space="preserve">#</w:t>
-      </w:r>
-      <w:r>
-        <w:t xml:space="preserve">:</w:t>
+        <w:t xml:space="preserve">lab2.md</w:t>
+      </w:r>
+      <w:r>
+        <w:t xml:space="preserve">, а также сгенерированные</w:t>
       </w:r>
       <w:r>
         <w:t xml:space="preserve"> </w:t>
       </w:r>
       <w:r>
-        <w:t xml:space="preserve">```markdown</w:t>
+        <w:rPr>
+          <w:rStyle w:val="VerbatimChar"/>
+        </w:rPr>
+        <w:t xml:space="preserve">lab2.pdf</w:t>
       </w:r>
       <w:r>
         <w:t xml:space="preserve"> </w:t>
       </w:r>
       <w:r>
-        <w:t xml:space="preserve"># Заголовок 1</w:t>
+        <w:t xml:space="preserve">и</w:t>
       </w:r>
       <w:r>
         <w:t xml:space="preserve"> </w:t>
       </w:r>
       <w:r>
-        <w:t xml:space="preserve">## Заголовок 2</w:t>
+        <w:rPr>
+          <w:rStyle w:val="VerbatimChar"/>
+        </w:rPr>
+        <w:t xml:space="preserve">lab2.docx</w:t>
+      </w:r>
+      <w:r>
+        <w:t xml:space="preserve">) были загружены в репозиторий курса на GitHub.</w:t>
+      </w:r>
+    </w:p>
+    <w:bookmarkEnd w:id="20"/>
+    <w:bookmarkStart w:id="22" w:name="ссылка-на-репозиторий"/>
+    <w:p>
+      <w:pPr>
+        <w:pStyle w:val="Heading3"/>
+      </w:pPr>
+      <w:r>
+        <w:t xml:space="preserve">2. Ссылка на репозиторий</w:t>
+      </w:r>
+    </w:p>
+    <w:p>
+      <w:pPr>
+        <w:pStyle w:val="FirstParagraph"/>
+      </w:pPr>
+      <w:r>
+        <w:t xml:space="preserve">Работа выполнялась в репозитории курса</w:t>
       </w:r>
       <w:r>
         <w:t xml:space="preserve"> </w:t>
       </w:r>
       <w:r>
-        <w:t xml:space="preserve">### Заголовок 3</w:t>
-      </w:r>
+        <w:t xml:space="preserve">“Архитектура компьютера”</w:t>
+      </w:r>
+      <w:r>
+        <w:t xml:space="preserve">. Актуальная версия всех файлов, включая отчёт по лабораторной работе №3, доступна по ссылке:</w:t>
+      </w:r>
+      <w:r>
+        <w:br/>
+      </w:r>
+      <w:hyperlink r:id="rId21">
+        <w:r>
+          <w:rPr>
+            <w:rStyle w:val="Hyperlink"/>
+          </w:rPr>
+          <w:t xml:space="preserve">https://github.com/Sereta-mo/arch-pc</w:t>
+        </w:r>
+      </w:hyperlink>
     </w:p>
     <w:bookmarkEnd w:id="22"/>
+    <w:bookmarkStart w:id="23" w:name="выводы-по-самостоятельной-работе"/>
+    <w:p>
+      <w:pPr>
+        <w:pStyle w:val="Heading3"/>
+      </w:pPr>
+      <w:r>
+        <w:t xml:space="preserve">3. Выводы по самостоятельной работе</w:t>
+      </w:r>
+    </w:p>
+    <w:p>
+      <w:pPr>
+        <w:pStyle w:val="FirstParagraph"/>
+      </w:pPr>
+      <w:r>
+        <w:t xml:space="preserve">В результате выполнения самостоятельной работы были закреплены навыки работы с языком разметки Markdown и инструментом Quarto. Была на практике реализована процедура создания, компиляции и публикации отчётов, что полностью соответствует цели лабораторной работы.</w:t>
+      </w:r>
+    </w:p>
     <w:bookmarkEnd w:id="23"/>
     <w:bookmarkEnd w:id="24"/>
-    <w:bookmarkEnd w:id="25"/>
     <w:sectPr>
       <w:footnotePr>
         <w:numRestart w:val="eachSect"/>
@@ -280,123 +243,8 @@
       </w:pPr>
     </w:lvl>
   </w:abstractNum>
-  <w:abstractNum w:abstractNumId="99411">
-    <w:nsid w:val="00A99411"/>
-    <w:multiLevelType w:val="multilevel"/>
-    <w:lvl w:ilvl="0">
-      <w:start w:val="1"/>
-      <w:numFmt w:val="decimal"/>
-      <w:lvlText w:val="%1."/>
-      <w:lvlJc w:val="left"/>
-      <w:pPr>
-        <w:ind w:left="720" w:hanging="360"/>
-      </w:pPr>
-    </w:lvl>
-    <w:lvl w:ilvl="1">
-      <w:start w:val="1"/>
-      <w:numFmt w:val="decimal"/>
-      <w:lvlText w:val="%2."/>
-      <w:lvlJc w:val="left"/>
-      <w:pPr>
-        <w:ind w:left="1440" w:hanging="360"/>
-      </w:pPr>
-    </w:lvl>
-    <w:lvl w:ilvl="2">
-      <w:start w:val="1"/>
-      <w:numFmt w:val="decimal"/>
-      <w:lvlText w:val="%3."/>
-      <w:lvlJc w:val="left"/>
-      <w:pPr>
-        <w:ind w:left="2160" w:hanging="360"/>
-      </w:pPr>
-    </w:lvl>
-    <w:lvl w:ilvl="3">
-      <w:start w:val="1"/>
-      <w:numFmt w:val="decimal"/>
-      <w:lvlText w:val="%4."/>
-      <w:lvlJc w:val="left"/>
-      <w:pPr>
-        <w:ind w:left="2880" w:hanging="360"/>
-      </w:pPr>
-    </w:lvl>
-    <w:lvl w:ilvl="4">
-      <w:start w:val="1"/>
-      <w:numFmt w:val="decimal"/>
-      <w:lvlText w:val="%5."/>
-      <w:lvlJc w:val="left"/>
-      <w:pPr>
-        <w:ind w:left="3600" w:hanging="360"/>
-      </w:pPr>
-    </w:lvl>
-    <w:lvl w:ilvl="5">
-      <w:start w:val="1"/>
-      <w:numFmt w:val="decimal"/>
-      <w:lvlText w:val="%6."/>
-      <w:lvlJc w:val="left"/>
-      <w:pPr>
-        <w:ind w:left="4320" w:hanging="360"/>
-      </w:pPr>
-    </w:lvl>
-    <w:lvl w:ilvl="6">
-      <w:start w:val="1"/>
-      <w:numFmt w:val="decimal"/>
-      <w:lvlText w:val="%7."/>
-      <w:lvlJc w:val="left"/>
-      <w:pPr>
-        <w:ind w:left="5040" w:hanging="360"/>
-      </w:pPr>
-    </w:lvl>
-    <w:lvl w:ilvl="7">
-      <w:start w:val="1"/>
-      <w:numFmt w:val="decimal"/>
-      <w:lvlText w:val="%8."/>
-      <w:lvlJc w:val="left"/>
-      <w:pPr>
-        <w:ind w:left="5760" w:hanging="360"/>
-      </w:pPr>
-    </w:lvl>
-    <w:lvl w:ilvl="8">
-      <w:start w:val="1"/>
-      <w:numFmt w:val="decimal"/>
-      <w:lvlText w:val="%9."/>
-      <w:lvlJc w:val="left"/>
-      <w:pPr>
-        <w:ind w:left="6480" w:hanging="360"/>
-      </w:pPr>
-    </w:lvl>
-  </w:abstractNum>
   <w:num w:numId="1000">
     <w:abstractNumId w:val="990"/>
-  </w:num>
-  <w:num w:numId="1001">
-    <w:abstractNumId w:val="99411"/>
-    <w:lvlOverride w:ilvl="0">
-      <w:startOverride w:val="1"/>
-    </w:lvlOverride>
-    <w:lvlOverride w:ilvl="1">
-      <w:startOverride w:val="1"/>
-    </w:lvlOverride>
-    <w:lvlOverride w:ilvl="2">
-      <w:startOverride w:val="1"/>
-    </w:lvlOverride>
-    <w:lvlOverride w:ilvl="3">
-      <w:startOverride w:val="1"/>
-    </w:lvlOverride>
-    <w:lvlOverride w:ilvl="4">
-      <w:startOverride w:val="1"/>
-    </w:lvlOverride>
-    <w:lvlOverride w:ilvl="5">
-      <w:startOverride w:val="1"/>
-    </w:lvlOverride>
-    <w:lvlOverride w:ilvl="6">
-      <w:startOverride w:val="1"/>
-    </w:lvlOverride>
-    <w:lvlOverride w:ilvl="7">
-      <w:startOverride w:val="1"/>
-    </w:lvlOverride>
-    <w:lvlOverride w:ilvl="8">
-      <w:startOverride w:val="1"/>
-    </w:lvlOverride>
   </w:num>
 </w:numbering>
 </file>

</xml_diff>

<commit_message>
feat(lab3): add final report in md, pdf, docx and sources archive
</commit_message>
<xml_diff>
--- a/labs/lab03/report/report.docx
+++ b/labs/lab03/report/report.docx
@@ -2,22 +2,34 @@
 <file path=word/document.xml><?xml version="1.0" encoding="utf-8"?>
 <w:document xmlns:w="http://schemas.openxmlformats.org/wordprocessingml/2006/main" xmlns:m="http://schemas.openxmlformats.org/officeDocument/2006/math" xmlns:r="http://schemas.openxmlformats.org/officeDocument/2006/relationships" xmlns:o="urn:schemas-microsoft-com:office:office" xmlns:v="urn:schemas-microsoft-com:vml" xmlns:w10="urn:schemas-microsoft-com:office:word" xmlns:a="http://schemas.openxmlformats.org/drawingml/2006/main" xmlns:pic="http://schemas.openxmlformats.org/drawingml/2006/picture" xmlns:wp="http://schemas.openxmlformats.org/drawingml/2006/wordprocessingDrawing">
   <w:body>
-    <w:bookmarkStart w:id="24" w:name="самостоятельная-работа"/>
-    <w:p>
-      <w:pPr>
-        <w:pStyle w:val="Heading2"/>
-      </w:pPr>
-      <w:r>
-        <w:t xml:space="preserve">Самостоятельная работа</w:t>
-      </w:r>
-    </w:p>
-    <w:bookmarkStart w:id="20" w:name="X2b76cdddf461f3b4b7f3fbc54476f8bd2e7fb5e"/>
-    <w:p>
-      <w:pPr>
-        <w:pStyle w:val="Heading3"/>
-      </w:pPr>
-      <w:r>
-        <w:t xml:space="preserve">1. Отчёт по лабораторной работе №2 в Markdown</w:t>
+    <w:p>
+      <w:pPr>
+        <w:pStyle w:val="Title"/>
+      </w:pPr>
+      <w:r>
+        <w:t xml:space="preserve">Отчёт по лабораторной работе №3</w:t>
+      </w:r>
+    </w:p>
+    <w:p>
+      <w:pPr>
+        <w:pStyle w:val="Subtitle"/>
+      </w:pPr>
+      <w:r>
+        <w:t xml:space="preserve">Язык разметки Markdown</w:t>
+      </w:r>
+    </w:p>
+    <w:p>
+      <w:pPr>
+        <w:pStyle w:val="Author"/>
+      </w:pPr>
+    </w:p>
+    <w:bookmarkStart w:id="20" w:name="цель-работы"/>
+    <w:p>
+      <w:pPr>
+        <w:pStyle w:val="Heading1"/>
+      </w:pPr>
+      <w:r>
+        <w:t xml:space="preserve">Цель работы</w:t>
       </w:r>
     </w:p>
     <w:p>
@@ -25,7 +37,83 @@
         <w:pStyle w:val="FirstParagraph"/>
       </w:pPr>
       <w:r>
-        <w:t xml:space="preserve">В рамках самостоятельной работы был создан отчёт по лабораторной работе №2 в формате Markdown. Отчёт включает в себя все необходимые разделы: цель работы, теоретическое введение, выполнение работы, выводы. Отчёт был скомпилирован в форматы PDF и DOCX с помощью инструмента Quarto.</w:t>
+        <w:t xml:space="preserve">Освоить процедуру оформления отчётов с помощью легковесного языка разметки Markdown.</w:t>
+      </w:r>
+    </w:p>
+    <w:bookmarkEnd w:id="20"/>
+    <w:bookmarkStart w:id="21" w:name="задание"/>
+    <w:p>
+      <w:pPr>
+        <w:pStyle w:val="Heading1"/>
+      </w:pPr>
+      <w:r>
+        <w:t xml:space="preserve">Задание</w:t>
+      </w:r>
+    </w:p>
+    <w:p>
+      <w:pPr>
+        <w:pStyle w:val="Compact"/>
+        <w:numPr>
+          <w:ilvl w:val="0"/>
+          <w:numId w:val="1001"/>
+        </w:numPr>
+      </w:pPr>
+      <w:r>
+        <w:t xml:space="preserve">Изучить базовый синтаксис Markdown.</w:t>
+      </w:r>
+    </w:p>
+    <w:p>
+      <w:pPr>
+        <w:pStyle w:val="Compact"/>
+        <w:numPr>
+          <w:ilvl w:val="0"/>
+          <w:numId w:val="1001"/>
+        </w:numPr>
+      </w:pPr>
+      <w:r>
+        <w:t xml:space="preserve">Научиться оформлять формулы, изображения, ссылки и списки.</w:t>
+      </w:r>
+    </w:p>
+    <w:p>
+      <w:pPr>
+        <w:pStyle w:val="Compact"/>
+        <w:numPr>
+          <w:ilvl w:val="0"/>
+          <w:numId w:val="1001"/>
+        </w:numPr>
+      </w:pPr>
+      <w:r>
+        <w:t xml:space="preserve">Скомпилировать отчёт в форматы PDF и DOCX с помощью Quarto и Makefile.</w:t>
+      </w:r>
+    </w:p>
+    <w:p>
+      <w:pPr>
+        <w:pStyle w:val="Compact"/>
+        <w:numPr>
+          <w:ilvl w:val="0"/>
+          <w:numId w:val="1001"/>
+        </w:numPr>
+      </w:pPr>
+      <w:r>
+        <w:t xml:space="preserve">Загрузить результаты на GitHub и в ТУИС.</w:t>
+      </w:r>
+    </w:p>
+    <w:bookmarkEnd w:id="21"/>
+    <w:bookmarkStart w:id="22" w:name="теоретическое-введение"/>
+    <w:p>
+      <w:pPr>
+        <w:pStyle w:val="Heading1"/>
+      </w:pPr>
+      <w:r>
+        <w:t xml:space="preserve">Теоретическое введение</w:t>
+      </w:r>
+    </w:p>
+    <w:p>
+      <w:pPr>
+        <w:pStyle w:val="FirstParagraph"/>
+      </w:pPr>
+      <w:r>
+        <w:t xml:space="preserve">Markdown — это язык разметки с облегчённым синтаксисом, предназначенный для простого форматирования текста. Он позволяет быстро создавать структурированные документы, которые могут быть преобразованы в HTML, PDF, DOCX и другие форматы.</w:t>
       </w:r>
     </w:p>
     <w:p>
@@ -33,7 +121,13 @@
         <w:pStyle w:val="BodyText"/>
       </w:pPr>
       <w:r>
-        <w:t xml:space="preserve">Все файлы отчёта (исходный файл</w:t>
+        <w:t xml:space="preserve">Основные элементы синтаксиса Markdown:</w:t>
+      </w:r>
+      <w:r>
+        <w:t xml:space="preserve"> </w:t>
+      </w:r>
+      <w:r>
+        <w:t xml:space="preserve">- Заголовки:</w:t>
       </w:r>
       <w:r>
         <w:t xml:space="preserve"> </w:t>
@@ -42,10 +136,10 @@
         <w:rPr>
           <w:rStyle w:val="VerbatimChar"/>
         </w:rPr>
-        <w:t xml:space="preserve">lab2.md</w:t>
-      </w:r>
-      <w:r>
-        <w:t xml:space="preserve">, а также сгенерированные</w:t>
+        <w:t xml:space="preserve"># Заголовок 1</w:t>
+      </w:r>
+      <w:r>
+        <w:t xml:space="preserve">,</w:t>
       </w:r>
       <w:r>
         <w:t xml:space="preserve"> </w:t>
@@ -54,35 +148,192 @@
         <w:rPr>
           <w:rStyle w:val="VerbatimChar"/>
         </w:rPr>
-        <w:t xml:space="preserve">lab2.pdf</w:t>
-      </w:r>
-      <w:r>
-        <w:t xml:space="preserve"> </w:t>
-      </w:r>
-      <w:r>
-        <w:t xml:space="preserve">и</w:t>
-      </w:r>
-      <w:r>
-        <w:t xml:space="preserve"> </w:t>
+        <w:t xml:space="preserve">## Заголовок 2</w:t>
+      </w:r>
+      <w:r>
+        <w:t xml:space="preserve"> </w:t>
+      </w:r>
+      <w:r>
+        <w:t xml:space="preserve">- Выделение текста:</w:t>
+      </w:r>
+      <w:r>
+        <w:t xml:space="preserve"> </w:t>
+      </w:r>
+      <w:r>
+        <w:rPr>
+          <w:b/>
+          <w:bCs/>
+        </w:rPr>
+        <w:t xml:space="preserve">жирный</w:t>
+      </w:r>
+      <w:r>
+        <w:t xml:space="preserve"> </w:t>
+      </w:r>
+      <w:r>
+        <w:t xml:space="preserve">(</w:t>
       </w:r>
       <w:r>
         <w:rPr>
           <w:rStyle w:val="VerbatimChar"/>
         </w:rPr>
-        <w:t xml:space="preserve">lab2.docx</w:t>
-      </w:r>
-      <w:r>
-        <w:t xml:space="preserve">) были загружены в репозиторий курса на GitHub.</w:t>
-      </w:r>
-    </w:p>
-    <w:bookmarkEnd w:id="20"/>
-    <w:bookmarkStart w:id="22" w:name="ссылка-на-репозиторий"/>
-    <w:p>
-      <w:pPr>
-        <w:pStyle w:val="Heading3"/>
-      </w:pPr>
-      <w:r>
-        <w:t xml:space="preserve">2. Ссылка на репозиторий</w:t>
+        <w:t xml:space="preserve">**текст**</w:t>
+      </w:r>
+      <w:r>
+        <w:t xml:space="preserve">),</w:t>
+      </w:r>
+      <w:r>
+        <w:t xml:space="preserve"> </w:t>
+      </w:r>
+      <w:r>
+        <w:rPr>
+          <w:i/>
+          <w:iCs/>
+        </w:rPr>
+        <w:t xml:space="preserve">курсив</w:t>
+      </w:r>
+      <w:r>
+        <w:t xml:space="preserve"> </w:t>
+      </w:r>
+      <w:r>
+        <w:t xml:space="preserve">(</w:t>
+      </w:r>
+      <w:r>
+        <w:rPr>
+          <w:rStyle w:val="VerbatimChar"/>
+        </w:rPr>
+        <w:t xml:space="preserve">*текст*</w:t>
+      </w:r>
+      <w:r>
+        <w:t xml:space="preserve">)</w:t>
+      </w:r>
+      <w:r>
+        <w:t xml:space="preserve"> </w:t>
+      </w:r>
+      <w:r>
+        <w:t xml:space="preserve">- Списки: нумерованные (</w:t>
+      </w:r>
+      <w:r>
+        <w:rPr>
+          <w:rStyle w:val="VerbatimChar"/>
+        </w:rPr>
+        <w:t xml:space="preserve">1. пункт</w:t>
+      </w:r>
+      <w:r>
+        <w:t xml:space="preserve">) и маркированные (</w:t>
+      </w:r>
+      <w:r>
+        <w:rPr>
+          <w:rStyle w:val="VerbatimChar"/>
+        </w:rPr>
+        <w:t xml:space="preserve">- пункт</w:t>
+      </w:r>
+      <w:r>
+        <w:t xml:space="preserve">)</w:t>
+      </w:r>
+      <w:r>
+        <w:t xml:space="preserve"> </w:t>
+      </w:r>
+      <w:r>
+        <w:t xml:space="preserve">- Ссылки:</w:t>
+      </w:r>
+      <w:r>
+        <w:t xml:space="preserve"> </w:t>
+      </w:r>
+      <w:r>
+        <w:rPr>
+          <w:rStyle w:val="VerbatimChar"/>
+        </w:rPr>
+        <w:t xml:space="preserve">[текст](адрес)</w:t>
+      </w:r>
+      <w:r>
+        <w:t xml:space="preserve"> </w:t>
+      </w:r>
+      <w:r>
+        <w:t xml:space="preserve">- Изображения:</w:t>
+      </w:r>
+      <w:r>
+        <w:t xml:space="preserve"> </w:t>
+      </w:r>
+      <w:r>
+        <w:rPr>
+          <w:rStyle w:val="VerbatimChar"/>
+        </w:rPr>
+        <w:t xml:space="preserve">![подпись](путь/к/изображению)</w:t>
+      </w:r>
+      <w:r>
+        <w:t xml:space="preserve"> </w:t>
+      </w:r>
+      <w:r>
+        <w:t xml:space="preserve">- Формулы LaTeX: внутристрочные</w:t>
+      </w:r>
+      <w:r>
+        <w:t xml:space="preserve"> </w:t>
+      </w:r>
+      <w:r>
+        <w:rPr>
+          <w:rStyle w:val="VerbatimChar"/>
+        </w:rPr>
+        <w:t xml:space="preserve">$формула$</w:t>
+      </w:r>
+      <w:r>
+        <w:t xml:space="preserve">, выносные</w:t>
+      </w:r>
+      <w:r>
+        <w:t xml:space="preserve"> </w:t>
+      </w:r>
+      <w:r>
+        <w:rPr>
+          <w:rStyle w:val="VerbatimChar"/>
+        </w:rPr>
+        <w:t xml:space="preserve">$$формула$$</w:t>
+      </w:r>
+      <w:r>
+        <w:t xml:space="preserve"> </w:t>
+      </w:r>
+      <w:r>
+        <w:t xml:space="preserve">- Цитаты:</w:t>
+      </w:r>
+      <w:r>
+        <w:t xml:space="preserve"> </w:t>
+      </w:r>
+      <w:r>
+        <w:rPr>
+          <w:rStyle w:val="VerbatimChar"/>
+        </w:rPr>
+        <w:t xml:space="preserve">&gt; текст цитаты</w:t>
+      </w:r>
+      <w:r>
+        <w:t xml:space="preserve"> </w:t>
+      </w:r>
+      <w:r>
+        <w:t xml:space="preserve">- Блоки кода: обратные апострофы или тройные апострофы с указанием языка</w:t>
+      </w:r>
+    </w:p>
+    <w:p>
+      <w:pPr>
+        <w:pStyle w:val="BodyText"/>
+      </w:pPr>
+      <w:r>
+        <w:t xml:space="preserve">Для компиляции отчётов используется система Quarto, которая поддерживает расширенные возможности: перекрёстные ссылки, библиографию, шаблоны оформления.</w:t>
+      </w:r>
+    </w:p>
+    <w:bookmarkEnd w:id="22"/>
+    <w:bookmarkStart w:id="37" w:name="выполнение-лабораторной-работы"/>
+    <w:p>
+      <w:pPr>
+        <w:pStyle w:val="Heading1"/>
+      </w:pPr>
+      <w:r>
+        <w:t xml:space="preserve">Выполнение лабораторной работы</w:t>
+      </w:r>
+    </w:p>
+    <w:bookmarkStart w:id="24" w:name="подготовка-рабочей-среды"/>
+    <w:p>
+      <w:pPr>
+        <w:pStyle w:val="Heading2"/>
+      </w:pPr>
+      <w:r>
+        <w:t xml:space="preserve">1. Подготовка рабочей среды</w:t>
       </w:r>
     </w:p>
     <w:p>
@@ -90,37 +341,68 @@
         <w:pStyle w:val="FirstParagraph"/>
       </w:pPr>
       <w:r>
-        <w:t xml:space="preserve">Работа выполнялась в репозитории курса</w:t>
-      </w:r>
-      <w:r>
-        <w:t xml:space="preserve"> </w:t>
-      </w:r>
-      <w:r>
-        <w:t xml:space="preserve">“Архитектура компьютера”</w:t>
-      </w:r>
-      <w:r>
-        <w:t xml:space="preserve">. Актуальная версия всех файлов, включая отчёт по лабораторной работе №3, доступна по ссылке:</w:t>
-      </w:r>
-      <w:r>
-        <w:br/>
-      </w:r>
-      <w:hyperlink r:id="rId21">
+        <w:t xml:space="preserve">Убедились, что Quarto установлен и доступен в терминале (рис.</w:t>
+      </w:r>
+      <w:r>
+        <w:t xml:space="preserve"> </w:t>
+      </w:r>
+      <w:hyperlink w:anchor="fig-01">
         <w:r>
           <w:rPr>
             <w:rStyle w:val="Hyperlink"/>
           </w:rPr>
-          <w:t xml:space="preserve">https://github.com/Sereta-mo/arch-pc</w:t>
+          <w:t xml:space="preserve">Figure 1</w:t>
         </w:r>
       </w:hyperlink>
-    </w:p>
-    <w:bookmarkEnd w:id="22"/>
-    <w:bookmarkStart w:id="23" w:name="выводы-по-самостоятельной-работе"/>
-    <w:p>
-      <w:pPr>
-        <w:pStyle w:val="Heading3"/>
-      </w:pPr>
-      <w:r>
-        <w:t xml:space="preserve">3. Выводы по самостоятельной работе</w:t>
+      <w:r>
+        <w:t xml:space="preserve">).</w:t>
+      </w:r>
+    </w:p>
+    <w:tbl>
+      <w:tblPr>
+        <w:tblStyle w:val="Table"/>
+        <w:tblW w:type="pct" w:w="5000"/>
+        <w:tblLayout w:type="fixed"/>
+        <w:tblLook w:firstRow="0" w:lastRow="0" w:firstColumn="0" w:lastColumn="0" w:noHBand="0" w:noVBand="0" w:val="0000"/>
+      </w:tblPr>
+      <w:tblGrid>
+        <w:gridCol w:w="7920"/>
+      </w:tblGrid>
+      <w:tr>
+        <w:tc>
+          <w:tcPr/>
+          <w:bookmarkStart w:id="23" w:name="fig-01"/>
+          <w:p>
+            <w:pPr>
+              <w:pStyle w:val="Compact"/>
+              <w:jc w:val="center"/>
+            </w:pPr>
+          </w:p>
+          <w:p>
+            <w:pPr>
+              <w:jc w:val="center"/>
+            </w:pPr>
+            <w:pPr>
+              <w:jc w:val="start"/>
+              <w:spacing w:before="200"/>
+              <w:pStyle w:val="ImageCaption"/>
+            </w:pPr>
+            <w:r>
+              <w:t xml:space="preserve">Figure 1: Проверка версии Quarto</w:t>
+            </w:r>
+          </w:p>
+          <w:bookmarkEnd w:id="23"/>
+        </w:tc>
+      </w:tr>
+    </w:tbl>
+    <w:bookmarkEnd w:id="24"/>
+    <w:bookmarkStart w:id="26" w:name="переход-в-каталог-лабораторной-работы"/>
+    <w:p>
+      <w:pPr>
+        <w:pStyle w:val="Heading2"/>
+      </w:pPr>
+      <w:r>
+        <w:t xml:space="preserve">2. Переход в каталог лабораторной работы</w:t>
       </w:r>
     </w:p>
     <w:p>
@@ -128,11 +410,536 @@
         <w:pStyle w:val="FirstParagraph"/>
       </w:pPr>
       <w:r>
-        <w:t xml:space="preserve">В результате выполнения самостоятельной работы были закреплены навыки работы с языком разметки Markdown и инструментом Quarto. Была на практике реализована процедура создания, компиляции и публикации отчётов, что полностью соответствует цели лабораторной работы.</w:t>
-      </w:r>
-    </w:p>
-    <w:bookmarkEnd w:id="23"/>
-    <w:bookmarkEnd w:id="24"/>
+        <w:t xml:space="preserve">Перешли в директорию</w:t>
+      </w:r>
+      <w:r>
+        <w:t xml:space="preserve"> </w:t>
+      </w:r>
+      <w:r>
+        <w:rPr>
+          <w:rStyle w:val="VerbatimChar"/>
+        </w:rPr>
+        <w:t xml:space="preserve">lab03/report</w:t>
+      </w:r>
+      <w:r>
+        <w:t xml:space="preserve"> </w:t>
+      </w:r>
+      <w:r>
+        <w:t xml:space="preserve">(рис.</w:t>
+      </w:r>
+      <w:r>
+        <w:t xml:space="preserve"> </w:t>
+      </w:r>
+      <w:hyperlink w:anchor="fig-02">
+        <w:r>
+          <w:rPr>
+            <w:rStyle w:val="Hyperlink"/>
+          </w:rPr>
+          <w:t xml:space="preserve">Figure 2</w:t>
+        </w:r>
+      </w:hyperlink>
+      <w:r>
+        <w:t xml:space="preserve">).</w:t>
+      </w:r>
+    </w:p>
+    <w:tbl>
+      <w:tblPr>
+        <w:tblStyle w:val="Table"/>
+        <w:tblW w:type="pct" w:w="5000"/>
+        <w:tblLayout w:type="fixed"/>
+        <w:tblLook w:firstRow="0" w:lastRow="0" w:firstColumn="0" w:lastColumn="0" w:noHBand="0" w:noVBand="0" w:val="0000"/>
+      </w:tblPr>
+      <w:tblGrid>
+        <w:gridCol w:w="7920"/>
+      </w:tblGrid>
+      <w:tr>
+        <w:tc>
+          <w:tcPr/>
+          <w:bookmarkStart w:id="25" w:name="fig-02"/>
+          <w:p>
+            <w:pPr>
+              <w:pStyle w:val="Compact"/>
+              <w:jc w:val="center"/>
+            </w:pPr>
+          </w:p>
+          <w:p>
+            <w:pPr>
+              <w:jc w:val="center"/>
+            </w:pPr>
+            <w:pPr>
+              <w:jc w:val="start"/>
+              <w:spacing w:before="200"/>
+              <w:pStyle w:val="ImageCaption"/>
+            </w:pPr>
+            <w:r>
+              <w:t xml:space="preserve">Figure 2: Расположение в каталоге lab03/report</w:t>
+            </w:r>
+          </w:p>
+          <w:bookmarkEnd w:id="25"/>
+        </w:tc>
+      </w:tr>
+    </w:tbl>
+    <w:bookmarkEnd w:id="26"/>
+    <w:bookmarkStart w:id="28" w:name="просмотр-файлов-шаблона"/>
+    <w:p>
+      <w:pPr>
+        <w:pStyle w:val="Heading2"/>
+      </w:pPr>
+      <w:r>
+        <w:t xml:space="preserve">3. Просмотр файлов шаблона</w:t>
+      </w:r>
+    </w:p>
+    <w:p>
+      <w:pPr>
+        <w:pStyle w:val="FirstParagraph"/>
+      </w:pPr>
+      <w:r>
+        <w:t xml:space="preserve">Выполнили команду</w:t>
+      </w:r>
+      <w:r>
+        <w:t xml:space="preserve"> </w:t>
+      </w:r>
+      <w:r>
+        <w:rPr>
+          <w:rStyle w:val="VerbatimChar"/>
+        </w:rPr>
+        <w:t xml:space="preserve">ls -la</w:t>
+      </w:r>
+      <w:r>
+        <w:t xml:space="preserve">, чтобы увидеть структуру файлов (рис.</w:t>
+      </w:r>
+      <w:r>
+        <w:t xml:space="preserve"> </w:t>
+      </w:r>
+      <w:hyperlink w:anchor="fig-03">
+        <w:r>
+          <w:rPr>
+            <w:rStyle w:val="Hyperlink"/>
+          </w:rPr>
+          <w:t xml:space="preserve">Figure 3</w:t>
+        </w:r>
+      </w:hyperlink>
+      <w:r>
+        <w:t xml:space="preserve">).</w:t>
+      </w:r>
+    </w:p>
+    <w:tbl>
+      <w:tblPr>
+        <w:tblStyle w:val="Table"/>
+        <w:tblW w:type="pct" w:w="5000"/>
+        <w:tblLayout w:type="fixed"/>
+        <w:tblLook w:firstRow="0" w:lastRow="0" w:firstColumn="0" w:lastColumn="0" w:noHBand="0" w:noVBand="0" w:val="0000"/>
+      </w:tblPr>
+      <w:tblGrid>
+        <w:gridCol w:w="7920"/>
+      </w:tblGrid>
+      <w:tr>
+        <w:tc>
+          <w:tcPr/>
+          <w:bookmarkStart w:id="27" w:name="fig-03"/>
+          <w:p>
+            <w:pPr>
+              <w:pStyle w:val="Compact"/>
+              <w:jc w:val="center"/>
+            </w:pPr>
+          </w:p>
+          <w:p>
+            <w:pPr>
+              <w:jc w:val="center"/>
+            </w:pPr>
+            <w:pPr>
+              <w:jc w:val="start"/>
+              <w:spacing w:before="200"/>
+              <w:pStyle w:val="ImageCaption"/>
+            </w:pPr>
+            <w:r>
+              <w:t xml:space="preserve">Figure 3: Содержимое каталога report</w:t>
+            </w:r>
+          </w:p>
+          <w:bookmarkEnd w:id="27"/>
+        </w:tc>
+      </w:tr>
+    </w:tbl>
+    <w:bookmarkEnd w:id="28"/>
+    <w:bookmarkStart w:id="30" w:name="компиляция-отчётаimages"/>
+    <w:p>
+      <w:pPr>
+        <w:pStyle w:val="Heading2"/>
+      </w:pPr>
+      <w:r>
+        <w:t xml:space="preserve">4. Компиляция отчётаimages</w:t>
+      </w:r>
+    </w:p>
+    <w:p>
+      <w:pPr>
+        <w:pStyle w:val="FirstParagraph"/>
+      </w:pPr>
+      <w:r>
+        <w:t xml:space="preserve">Запустили</w:t>
+      </w:r>
+      <w:r>
+        <w:t xml:space="preserve"> </w:t>
+      </w:r>
+      <w:r>
+        <w:rPr>
+          <w:rStyle w:val="VerbatimChar"/>
+        </w:rPr>
+        <w:t xml:space="preserve">make</w:t>
+      </w:r>
+      <w:r>
+        <w:t xml:space="preserve"> </w:t>
+      </w:r>
+      <w:r>
+        <w:t xml:space="preserve">для генерации PDF и DOCX (рис.</w:t>
+      </w:r>
+      <w:r>
+        <w:t xml:space="preserve"> </w:t>
+      </w:r>
+      <w:hyperlink w:anchor="fig-04">
+        <w:r>
+          <w:rPr>
+            <w:rStyle w:val="Hyperlink"/>
+          </w:rPr>
+          <w:t xml:space="preserve">Figure 4</w:t>
+        </w:r>
+      </w:hyperlink>
+      <w:r>
+        <w:t xml:space="preserve">).</w:t>
+      </w:r>
+    </w:p>
+    <w:tbl>
+      <w:tblPr>
+        <w:tblStyle w:val="Table"/>
+        <w:tblW w:type="pct" w:w="5000"/>
+        <w:tblLayout w:type="fixed"/>
+        <w:tblLook w:firstRow="0" w:lastRow="0" w:firstColumn="0" w:lastColumn="0" w:noHBand="0" w:noVBand="0" w:val="0000"/>
+      </w:tblPr>
+      <w:tblGrid>
+        <w:gridCol w:w="7920"/>
+      </w:tblGrid>
+      <w:tr>
+        <w:tc>
+          <w:tcPr/>
+          <w:bookmarkStart w:id="29" w:name="fig-04"/>
+          <w:p>
+            <w:pPr>
+              <w:pStyle w:val="Compact"/>
+              <w:jc w:val="center"/>
+            </w:pPr>
+          </w:p>
+          <w:p>
+            <w:pPr>
+              <w:jc w:val="center"/>
+            </w:pPr>
+            <w:pPr>
+              <w:jc w:val="start"/>
+              <w:spacing w:before="200"/>
+              <w:pStyle w:val="ImageCaption"/>
+            </w:pPr>
+            <w:r>
+              <w:t xml:space="preserve">Figure 4: Компиляция с помощью Makefile</w:t>
+            </w:r>
+          </w:p>
+          <w:bookmarkEnd w:id="29"/>
+        </w:tc>
+      </w:tr>
+    </w:tbl>
+    <w:bookmarkEnd w:id="30"/>
+    <w:bookmarkStart w:id="32" w:name="просмотр-сгенерированных-файлов"/>
+    <w:p>
+      <w:pPr>
+        <w:pStyle w:val="Heading2"/>
+      </w:pPr>
+      <w:r>
+        <w:t xml:space="preserve">5. Просмотр сгенерированных файлов</w:t>
+      </w:r>
+    </w:p>
+    <w:p>
+      <w:pPr>
+        <w:pStyle w:val="FirstParagraph"/>
+      </w:pPr>
+      <w:r>
+        <w:t xml:space="preserve">Убедились, что файлы</w:t>
+      </w:r>
+      <w:r>
+        <w:t xml:space="preserve"> </w:t>
+      </w:r>
+      <w:r>
+        <w:rPr>
+          <w:rStyle w:val="VerbatimChar"/>
+        </w:rPr>
+        <w:t xml:space="preserve">report.pdf</w:t>
+      </w:r>
+      <w:r>
+        <w:t xml:space="preserve"> </w:t>
+      </w:r>
+      <w:r>
+        <w:t xml:space="preserve">и</w:t>
+      </w:r>
+      <w:r>
+        <w:t xml:space="preserve"> </w:t>
+      </w:r>
+      <w:r>
+        <w:rPr>
+          <w:rStyle w:val="VerbatimChar"/>
+        </w:rPr>
+        <w:t xml:space="preserve">report.docx</w:t>
+      </w:r>
+      <w:r>
+        <w:t xml:space="preserve"> </w:t>
+      </w:r>
+      <w:r>
+        <w:t xml:space="preserve">созданы (рис.</w:t>
+      </w:r>
+      <w:r>
+        <w:t xml:space="preserve"> </w:t>
+      </w:r>
+      <w:hyperlink w:anchor="fig-05">
+        <w:r>
+          <w:rPr>
+            <w:rStyle w:val="Hyperlink"/>
+          </w:rPr>
+          <w:t xml:space="preserve">Figure 5</w:t>
+        </w:r>
+      </w:hyperlink>
+      <w:r>
+        <w:t xml:space="preserve">).</w:t>
+      </w:r>
+    </w:p>
+    <w:tbl>
+      <w:tblPr>
+        <w:tblStyle w:val="Table"/>
+        <w:tblW w:type="pct" w:w="5000"/>
+        <w:tblLayout w:type="fixed"/>
+        <w:tblLook w:firstRow="0" w:lastRow="0" w:firstColumn="0" w:lastColumn="0" w:noHBand="0" w:noVBand="0" w:val="0000"/>
+      </w:tblPr>
+      <w:tblGrid>
+        <w:gridCol w:w="7920"/>
+      </w:tblGrid>
+      <w:tr>
+        <w:tc>
+          <w:tcPr/>
+          <w:bookmarkStart w:id="31" w:name="fig-05"/>
+          <w:p>
+            <w:pPr>
+              <w:pStyle w:val="Compact"/>
+              <w:jc w:val="center"/>
+            </w:pPr>
+          </w:p>
+          <w:p>
+            <w:pPr>
+              <w:jc w:val="center"/>
+            </w:pPr>
+            <w:pPr>
+              <w:jc w:val="start"/>
+              <w:spacing w:before="200"/>
+              <w:pStyle w:val="ImageCaption"/>
+            </w:pPr>
+            <w:r>
+              <w:t xml:space="preserve">Figure 5: Сгенерированные report.pdf и report.docx</w:t>
+            </w:r>
+          </w:p>
+          <w:bookmarkEnd w:id="31"/>
+        </w:tc>
+      </w:tr>
+    </w:tbl>
+    <w:bookmarkEnd w:id="32"/>
+    <w:bookmarkStart w:id="34" w:name="очистка-временных-файлов"/>
+    <w:p>
+      <w:pPr>
+        <w:pStyle w:val="Heading2"/>
+      </w:pPr>
+      <w:r>
+        <w:t xml:space="preserve">6. Очистка временных файлов</w:t>
+      </w:r>
+    </w:p>
+    <w:p>
+      <w:pPr>
+        <w:pStyle w:val="FirstParagraph"/>
+      </w:pPr>
+      <w:r>
+        <w:t xml:space="preserve">Выполнили</w:t>
+      </w:r>
+      <w:r>
+        <w:t xml:space="preserve"> </w:t>
+      </w:r>
+      <w:r>
+        <w:rPr>
+          <w:rStyle w:val="VerbatimChar"/>
+        </w:rPr>
+        <w:t xml:space="preserve">make clean</w:t>
+      </w:r>
+      <w:r>
+        <w:t xml:space="preserve">, чтобы удалить сгенерированные файлы (рис.</w:t>
+      </w:r>
+      <w:r>
+        <w:t xml:space="preserve"> </w:t>
+      </w:r>
+      <w:hyperlink w:anchor="fig-06">
+        <w:r>
+          <w:rPr>
+            <w:rStyle w:val="Hyperlink"/>
+          </w:rPr>
+          <w:t xml:space="preserve">Figure 6</w:t>
+        </w:r>
+      </w:hyperlink>
+      <w:r>
+        <w:t xml:space="preserve">).</w:t>
+      </w:r>
+    </w:p>
+    <w:tbl>
+      <w:tblPr>
+        <w:tblStyle w:val="Table"/>
+        <w:tblW w:type="pct" w:w="5000"/>
+        <w:tblLayout w:type="fixed"/>
+        <w:tblLook w:firstRow="0" w:lastRow="0" w:firstColumn="0" w:lastColumn="0" w:noHBand="0" w:noVBand="0" w:val="0000"/>
+      </w:tblPr>
+      <w:tblGrid>
+        <w:gridCol w:w="7920"/>
+      </w:tblGrid>
+      <w:tr>
+        <w:tc>
+          <w:tcPr/>
+          <w:bookmarkStart w:id="33" w:name="fig-06"/>
+          <w:p>
+            <w:pPr>
+              <w:pStyle w:val="Compact"/>
+              <w:jc w:val="center"/>
+            </w:pPr>
+          </w:p>
+          <w:p>
+            <w:pPr>
+              <w:jc w:val="center"/>
+            </w:pPr>
+            <w:pPr>
+              <w:jc w:val="start"/>
+              <w:spacing w:before="200"/>
+              <w:pStyle w:val="ImageCaption"/>
+            </w:pPr>
+            <w:r>
+              <w:t xml:space="preserve">Figure 6: Очистка с помощью make clean</w:t>
+            </w:r>
+          </w:p>
+          <w:bookmarkEnd w:id="33"/>
+        </w:tc>
+      </w:tr>
+    </w:tbl>
+    <w:bookmarkEnd w:id="34"/>
+    <w:bookmarkStart w:id="36" w:name="редактирование-отчёта-в-markdown"/>
+    <w:p>
+      <w:pPr>
+        <w:pStyle w:val="Heading2"/>
+      </w:pPr>
+      <w:r>
+        <w:t xml:space="preserve">7. Редактирование отчёта в Markdown</w:t>
+      </w:r>
+    </w:p>
+    <w:p>
+      <w:pPr>
+        <w:pStyle w:val="FirstParagraph"/>
+      </w:pPr>
+      <w:r>
+        <w:t xml:space="preserve">Открыли файл</w:t>
+      </w:r>
+      <w:r>
+        <w:t xml:space="preserve"> </w:t>
+      </w:r>
+      <w:r>
+        <w:rPr>
+          <w:rStyle w:val="VerbatimChar"/>
+        </w:rPr>
+        <w:t xml:space="preserve">report.md</w:t>
+      </w:r>
+      <w:r>
+        <w:t xml:space="preserve"> </w:t>
+      </w:r>
+      <w:r>
+        <w:t xml:space="preserve">в текстовом редакторе, изучили структуру и заполнили соответствующие разделы (рис.</w:t>
+      </w:r>
+      <w:r>
+        <w:t xml:space="preserve"> </w:t>
+      </w:r>
+      <w:hyperlink w:anchor="fig-07">
+        <w:r>
+          <w:rPr>
+            <w:rStyle w:val="Hyperlink"/>
+          </w:rPr>
+          <w:t xml:space="preserve">Figure 7</w:t>
+        </w:r>
+      </w:hyperlink>
+      <w:r>
+        <w:t xml:space="preserve">).</w:t>
+      </w:r>
+    </w:p>
+    <w:tbl>
+      <w:tblPr>
+        <w:tblStyle w:val="Table"/>
+        <w:tblW w:type="pct" w:w="5000"/>
+        <w:tblLayout w:type="fixed"/>
+        <w:tblLook w:firstRow="0" w:lastRow="0" w:firstColumn="0" w:lastColumn="0" w:noHBand="0" w:noVBand="0" w:val="0000"/>
+      </w:tblPr>
+      <w:tblGrid>
+        <w:gridCol w:w="7920"/>
+      </w:tblGrid>
+      <w:tr>
+        <w:tc>
+          <w:tcPr/>
+          <w:bookmarkStart w:id="35" w:name="fig-07"/>
+          <w:p>
+            <w:pPr>
+              <w:pStyle w:val="Compact"/>
+              <w:jc w:val="center"/>
+            </w:pPr>
+          </w:p>
+          <w:p>
+            <w:pPr>
+              <w:jc w:val="center"/>
+            </w:pPr>
+            <w:pPr>
+              <w:jc w:val="start"/>
+              <w:spacing w:before="200"/>
+              <w:pStyle w:val="ImageCaption"/>
+            </w:pPr>
+            <w:r>
+              <w:t xml:space="preserve">Figure 7: Редактирование report.md в gedit</w:t>
+            </w:r>
+          </w:p>
+          <w:bookmarkEnd w:id="35"/>
+        </w:tc>
+      </w:tr>
+    </w:tbl>
+    <w:bookmarkEnd w:id="36"/>
+    <w:bookmarkEnd w:id="37"/>
+    <w:bookmarkStart w:id="38" w:name="выводы"/>
+    <w:p>
+      <w:pPr>
+        <w:pStyle w:val="Heading1"/>
+      </w:pPr>
+      <w:r>
+        <w:t xml:space="preserve">Выводы</w:t>
+      </w:r>
+    </w:p>
+    <w:p>
+      <w:pPr>
+        <w:pStyle w:val="FirstParagraph"/>
+      </w:pPr>
+      <w:r>
+        <w:t xml:space="preserve">В ходе выполнения лабораторной работы были освоены основные элементы синтаксиса Markdown, а также процедура компиляции отчётов с использованием Quarto и Makefile. Были получены навыки оформления документов с формулами, изображениями, ссылками и списками. Результаты работы загружены в репозиторий GitHub.</w:t>
+      </w:r>
+    </w:p>
+    <w:bookmarkEnd w:id="38"/>
+    <w:bookmarkStart w:id="40" w:name="список-литературы"/>
+    <w:p>
+      <w:pPr>
+        <w:pStyle w:val="Heading1"/>
+      </w:pPr>
+      <w:r>
+        <w:t xml:space="preserve">Список литературы</w:t>
+      </w:r>
+    </w:p>
+    <w:bookmarkStart w:id="39" w:name="refs"/>
+    <w:bookmarkEnd w:id="39"/>
+    <w:bookmarkEnd w:id="40"/>
     <w:sectPr>
       <w:footnotePr>
         <w:numRestart w:val="eachSect"/>
@@ -243,8 +1050,123 @@
       </w:pPr>
     </w:lvl>
   </w:abstractNum>
+  <w:abstractNum w:abstractNumId="99411">
+    <w:nsid w:val="00A99411"/>
+    <w:multiLevelType w:val="multilevel"/>
+    <w:lvl w:ilvl="0">
+      <w:start w:val="1"/>
+      <w:numFmt w:val="decimal"/>
+      <w:lvlText w:val="%1."/>
+      <w:lvlJc w:val="left"/>
+      <w:pPr>
+        <w:ind w:left="720" w:hanging="360"/>
+      </w:pPr>
+    </w:lvl>
+    <w:lvl w:ilvl="1">
+      <w:start w:val="1"/>
+      <w:numFmt w:val="decimal"/>
+      <w:lvlText w:val="%2."/>
+      <w:lvlJc w:val="left"/>
+      <w:pPr>
+        <w:ind w:left="1440" w:hanging="360"/>
+      </w:pPr>
+    </w:lvl>
+    <w:lvl w:ilvl="2">
+      <w:start w:val="1"/>
+      <w:numFmt w:val="decimal"/>
+      <w:lvlText w:val="%3."/>
+      <w:lvlJc w:val="left"/>
+      <w:pPr>
+        <w:ind w:left="2160" w:hanging="360"/>
+      </w:pPr>
+    </w:lvl>
+    <w:lvl w:ilvl="3">
+      <w:start w:val="1"/>
+      <w:numFmt w:val="decimal"/>
+      <w:lvlText w:val="%4."/>
+      <w:lvlJc w:val="left"/>
+      <w:pPr>
+        <w:ind w:left="2880" w:hanging="360"/>
+      </w:pPr>
+    </w:lvl>
+    <w:lvl w:ilvl="4">
+      <w:start w:val="1"/>
+      <w:numFmt w:val="decimal"/>
+      <w:lvlText w:val="%5."/>
+      <w:lvlJc w:val="left"/>
+      <w:pPr>
+        <w:ind w:left="3600" w:hanging="360"/>
+      </w:pPr>
+    </w:lvl>
+    <w:lvl w:ilvl="5">
+      <w:start w:val="1"/>
+      <w:numFmt w:val="decimal"/>
+      <w:lvlText w:val="%6."/>
+      <w:lvlJc w:val="left"/>
+      <w:pPr>
+        <w:ind w:left="4320" w:hanging="360"/>
+      </w:pPr>
+    </w:lvl>
+    <w:lvl w:ilvl="6">
+      <w:start w:val="1"/>
+      <w:numFmt w:val="decimal"/>
+      <w:lvlText w:val="%7."/>
+      <w:lvlJc w:val="left"/>
+      <w:pPr>
+        <w:ind w:left="5040" w:hanging="360"/>
+      </w:pPr>
+    </w:lvl>
+    <w:lvl w:ilvl="7">
+      <w:start w:val="1"/>
+      <w:numFmt w:val="decimal"/>
+      <w:lvlText w:val="%8."/>
+      <w:lvlJc w:val="left"/>
+      <w:pPr>
+        <w:ind w:left="5760" w:hanging="360"/>
+      </w:pPr>
+    </w:lvl>
+    <w:lvl w:ilvl="8">
+      <w:start w:val="1"/>
+      <w:numFmt w:val="decimal"/>
+      <w:lvlText w:val="%9."/>
+      <w:lvlJc w:val="left"/>
+      <w:pPr>
+        <w:ind w:left="6480" w:hanging="360"/>
+      </w:pPr>
+    </w:lvl>
+  </w:abstractNum>
   <w:num w:numId="1000">
     <w:abstractNumId w:val="990"/>
+  </w:num>
+  <w:num w:numId="1001">
+    <w:abstractNumId w:val="99411"/>
+    <w:lvlOverride w:ilvl="0">
+      <w:startOverride w:val="1"/>
+    </w:lvlOverride>
+    <w:lvlOverride w:ilvl="1">
+      <w:startOverride w:val="1"/>
+    </w:lvlOverride>
+    <w:lvlOverride w:ilvl="2">
+      <w:startOverride w:val="1"/>
+    </w:lvlOverride>
+    <w:lvlOverride w:ilvl="3">
+      <w:startOverride w:val="1"/>
+    </w:lvlOverride>
+    <w:lvlOverride w:ilvl="4">
+      <w:startOverride w:val="1"/>
+    </w:lvlOverride>
+    <w:lvlOverride w:ilvl="5">
+      <w:startOverride w:val="1"/>
+    </w:lvlOverride>
+    <w:lvlOverride w:ilvl="6">
+      <w:startOverride w:val="1"/>
+    </w:lvlOverride>
+    <w:lvlOverride w:ilvl="7">
+      <w:startOverride w:val="1"/>
+    </w:lvlOverride>
+    <w:lvlOverride w:ilvl="8">
+      <w:startOverride w:val="1"/>
+    </w:lvlOverride>
   </w:num>
 </w:numbering>
 </file>

</xml_diff>